<commit_message>
Update to status report - iteration 1
</commit_message>
<xml_diff>
--- a/ProjectStatus-viable.docx
+++ b/ProjectStatus-viable.docx
@@ -486,78 +486,33 @@
           <w:ilvl w:val="0"/>
           <w:numId w:val="0"/>
         </w:numPr>
-        <w:ind w:left="720" w:hanging="187"/>
-      </w:pPr>
-    </w:p>
-    <w:p>
-      <w:pPr>
-        <w:pStyle w:val="Item"/>
-        <w:numPr>
-          <w:ilvl w:val="0"/>
-          <w:numId w:val="0"/>
-        </w:numPr>
-        <w:ind w:left="720" w:hanging="187"/>
-      </w:pPr>
-    </w:p>
-    <w:p>
-      <w:pPr>
-        <w:pStyle w:val="Item"/>
-        <w:numPr>
-          <w:ilvl w:val="0"/>
-          <w:numId w:val="0"/>
-        </w:numPr>
-        <w:ind w:left="720" w:hanging="187"/>
-      </w:pPr>
-    </w:p>
-    <w:p>
-      <w:pPr>
-        <w:pStyle w:val="Item"/>
-        <w:numPr>
-          <w:ilvl w:val="0"/>
-          <w:numId w:val="0"/>
-        </w:numPr>
-        <w:ind w:left="720" w:hanging="187"/>
-      </w:pPr>
-    </w:p>
-    <w:p>
-      <w:pPr>
-        <w:pStyle w:val="Item"/>
-        <w:numPr>
-          <w:ilvl w:val="0"/>
-          <w:numId w:val="0"/>
-        </w:numPr>
-        <w:ind w:left="720" w:hanging="187"/>
-      </w:pPr>
-    </w:p>
-    <w:p>
-      <w:pPr>
-        <w:pStyle w:val="Item"/>
-        <w:numPr>
-          <w:ilvl w:val="0"/>
-          <w:numId w:val="0"/>
-        </w:numPr>
-        <w:ind w:left="720" w:hanging="187"/>
-      </w:pPr>
-    </w:p>
-    <w:p>
-      <w:pPr>
-        <w:pStyle w:val="Item"/>
-        <w:numPr>
-          <w:ilvl w:val="0"/>
-          <w:numId w:val="0"/>
-        </w:numPr>
-        <w:ind w:left="720" w:hanging="187"/>
-      </w:pPr>
-    </w:p>
-    <w:p>
-      <w:pPr>
-        <w:pStyle w:val="Item"/>
-        <w:numPr>
-          <w:ilvl w:val="0"/>
-          <w:numId w:val="0"/>
-        </w:numPr>
-        <w:ind w:left="720" w:hanging="187"/>
-      </w:pPr>
+        <w:ind w:left="720"/>
+        <w:rPr>
+          <w:b/>
+        </w:rPr>
+      </w:pPr>
+      <w:r>
+        <w:rPr>
+          <w:b/>
+        </w:rPr>
+        <w:t>Acceptance Tests and Customer Feedback</w:t>
+      </w:r>
+    </w:p>
+    <w:p>
+      <w:pPr>
+        <w:pStyle w:val="Item"/>
+      </w:pPr>
+      <w:r>
+        <w:t xml:space="preserve">The primary acceptance test for this iteration was comparing the data (specifically the pressure vs time plot) vs baseline data provided to us by the customer team. Our data produced a pressure vs time plot that matched the baseline data when provided the same input (geometry, and propellant model) validating that our regression equations match our baseline. As we don't have a GUI this iteration, our mentor was not shown this build yet. </w:t>
+      </w:r>
+      <w:proofErr w:type="gramStart"/>
+      <w:r>
+        <w:t>However</w:t>
+      </w:r>
+      <w:proofErr w:type="gramEnd"/>
+      <w:r>
+        <w:t xml:space="preserve"> he was involved in the production of the baseline data several months ago ensuring that our baseline results were right.</w:t>
+      </w:r>
     </w:p>
     <w:p>
       <w:pPr>
@@ -943,8 +898,6 @@
       <w:r>
         <w:t>Functioning CMD interface, output to CSV, model completed.</w:t>
       </w:r>
-      <w:bookmarkStart w:id="0" w:name="_GoBack"/>
-      <w:bookmarkEnd w:id="0"/>
     </w:p>
     <w:p>
       <w:pPr>
@@ -1376,6 +1329,13 @@
       <w:pPr>
         <w:pStyle w:val="Subsection"/>
       </w:pPr>
+    </w:p>
+    <w:p>
+      <w:pPr>
+        <w:pStyle w:val="Subsection"/>
+      </w:pPr>
+      <w:bookmarkStart w:id="0" w:name="_GoBack"/>
+      <w:bookmarkEnd w:id="0"/>
       <w:r>
         <w:t>Module Hierarchy and Module Guide</w:t>
       </w:r>
@@ -2606,13 +2566,7 @@
         <w:rPr>
           <w:b/>
         </w:rPr>
-        <w:t>Track</w:t>
-      </w:r>
-      <w:r>
-        <w:rPr>
-          <w:b/>
-        </w:rPr>
-        <w:t xml:space="preserve">ing changes: </w:t>
+        <w:t xml:space="preserve">Tracking changes: </w:t>
       </w:r>
       <w:r>
         <w:t xml:space="preserve">To </w:t>
@@ -2635,19 +2589,7 @@
         <w:rPr>
           <w:color w:val="000000"/>
         </w:rPr>
-        <w:t xml:space="preserve"> project, communicate via weekly meetings, and use Trello with a new board</w:t>
-      </w:r>
-      <w:r>
-        <w:rPr>
-          <w:color w:val="000000"/>
-        </w:rPr>
-        <w:t xml:space="preserve"> </w:t>
-      </w:r>
-      <w:r>
-        <w:rPr>
-          <w:color w:val="000000"/>
-        </w:rPr>
-        <w:t>for the Feature Release. All worked out well during the previous iteration. We are also constantly communicating when changes or commits are made through</w:t>
+        <w:t xml:space="preserve"> project, communicate via weekly meetings, and use Trello with a new board for the Feature Release. All worked out well during the previous iteration. We are also constantly communicating when changes or commits are made through</w:t>
       </w:r>
     </w:p>
     <w:p>
@@ -2684,10 +2626,7 @@
         <w:t xml:space="preserve">Feature - </w:t>
       </w:r>
       <w:r>
-        <w:t>GUI that produces a visual graph of Pressure vs Time.  Can save data to a CSV.  Imperial and metric units.</w:t>
-      </w:r>
-      <w:r>
-        <w:t xml:space="preserve"> </w:t>
+        <w:t xml:space="preserve">GUI that produces a visual graph of Pressure vs Time.  Can save data to a CSV.  Imperial and metric units. </w:t>
       </w:r>
       <w:proofErr w:type="spellStart"/>
       <w:r>
@@ -2767,33 +2706,252 @@
           <w:b/>
           <w:color w:val="000000"/>
         </w:rPr>
-        <w:t>Abhishek</w:t>
-      </w:r>
+        <w:t>Abhishek (Product Manager):</w:t>
+      </w:r>
+      <w:r>
+        <w:rPr>
+          <w:color w:val="000000"/>
+        </w:rPr>
+        <w:t xml:space="preserve">  Wrote majority of the </w:t>
+      </w:r>
+      <w:proofErr w:type="spellStart"/>
+      <w:r>
+        <w:rPr>
+          <w:color w:val="000000"/>
+        </w:rPr>
+        <w:t>RocketMath</w:t>
+      </w:r>
+      <w:proofErr w:type="spellEnd"/>
+      <w:r>
+        <w:rPr>
+          <w:color w:val="000000"/>
+        </w:rPr>
+        <w:t xml:space="preserve"> class, which contains all simulation logic. Provided insight to product requirements and answered questions.</w:t>
+      </w:r>
+    </w:p>
+    <w:p>
+      <w:pPr>
+        <w:pStyle w:val="Item"/>
+      </w:pPr>
       <w:r>
         <w:rPr>
           <w:b/>
           <w:color w:val="000000"/>
         </w:rPr>
-        <w:t xml:space="preserve"> (Product Manager)</w:t>
-      </w:r>
+        <w:t>Daniel (Quality Assurance Engineer)</w:t>
+      </w:r>
+      <w:r>
+        <w:rPr>
+          <w:color w:val="000000"/>
+        </w:rPr>
+        <w:t>: Wrote unit testing for most model classes</w:t>
+      </w:r>
+      <w:r>
+        <w:rPr>
+          <w:color w:val="000000"/>
+        </w:rPr>
+        <w:t xml:space="preserve"> (</w:t>
+      </w:r>
+      <w:proofErr w:type="spellStart"/>
+      <w:r>
+        <w:rPr>
+          <w:color w:val="000000"/>
+        </w:rPr>
+        <w:t>RocketMath</w:t>
+      </w:r>
+      <w:proofErr w:type="spellEnd"/>
+      <w:r>
+        <w:rPr>
+          <w:color w:val="000000"/>
+        </w:rPr>
+        <w:t xml:space="preserve"> testing moved to iteration 2)</w:t>
+      </w:r>
+      <w:r>
+        <w:rPr>
+          <w:color w:val="000000"/>
+        </w:rPr>
+        <w:t>, refactored all code at the end of the previous iteration, set standards for future development practices, monitored GitHub repository</w:t>
+      </w:r>
+      <w:r>
+        <w:rPr>
+          <w:color w:val="000000"/>
+        </w:rPr>
+        <w:t xml:space="preserve"> commits and merges</w:t>
+      </w:r>
+      <w:r>
+        <w:rPr>
+          <w:color w:val="000000"/>
+        </w:rPr>
+        <w:t>.</w:t>
+      </w:r>
+    </w:p>
+    <w:p>
+      <w:pPr>
+        <w:pStyle w:val="Item"/>
+      </w:pPr>
       <w:r>
         <w:rPr>
           <w:b/>
           <w:color w:val="000000"/>
         </w:rPr>
-        <w:t>:</w:t>
-      </w:r>
-      <w:r>
-        <w:rPr>
-          <w:color w:val="000000"/>
-        </w:rPr>
-        <w:t xml:space="preserve">  Wrote majority of the </w:t>
+        <w:t>Isaac (Main Front-End Developer):</w:t>
+      </w:r>
+      <w:r>
+        <w:rPr>
+          <w:color w:val="000000"/>
+        </w:rPr>
+        <w:t xml:space="preserve"> Created CMD Line interface that contains the main method.  Wrote basic Grain and </w:t>
       </w:r>
       <w:proofErr w:type="spellStart"/>
       <w:r>
         <w:rPr>
           <w:color w:val="000000"/>
         </w:rPr>
+        <w:t>SimulationResult</w:t>
+      </w:r>
+      <w:proofErr w:type="spellEnd"/>
+      <w:r>
+        <w:rPr>
+          <w:color w:val="000000"/>
+        </w:rPr>
+        <w:t xml:space="preserve"> classes.</w:t>
+      </w:r>
+    </w:p>
+    <w:p>
+      <w:pPr>
+        <w:pStyle w:val="Item"/>
+      </w:pPr>
+      <w:r>
+        <w:rPr>
+          <w:b/>
+        </w:rPr>
+        <w:t>Vicente (Team Coordinator / Scrum Master):</w:t>
+      </w:r>
+      <w:r>
+        <w:t xml:space="preserve"> Ran Trello board, which included making tickets, assigning task, and breaking down what needs to be done for each sprint/ iteration.</w:t>
+      </w:r>
+      <w:r>
+        <w:t xml:space="preserve"> Led team meetings.</w:t>
+      </w:r>
+      <w:r>
+        <w:t xml:space="preserve"> Also coordinated regular meet ups,</w:t>
+      </w:r>
+      <w:r>
+        <w:t xml:space="preserve"> </w:t>
+      </w:r>
+      <w:r>
+        <w:t xml:space="preserve">and practiced keeping the team in communication with each other. Also transposed some </w:t>
+      </w:r>
+      <w:proofErr w:type="spellStart"/>
+      <w:r>
+        <w:t>matlab</w:t>
+      </w:r>
+      <w:proofErr w:type="spellEnd"/>
+      <w:r>
+        <w:t xml:space="preserve"> files to Java.</w:t>
+      </w:r>
+    </w:p>
+    <w:p>
+      <w:pPr>
+        <w:pStyle w:val="Item"/>
+      </w:pPr>
+      <w:r>
+        <w:rPr>
+          <w:b/>
+          <w:color w:val="000000"/>
+        </w:rPr>
+        <w:t>Andrew (Main Back-End Developer):</w:t>
+      </w:r>
+      <w:r>
+        <w:rPr>
+          <w:color w:val="000000"/>
+        </w:rPr>
+        <w:t xml:space="preserve"> Wrote a csv file converter which took the input data and exported it to a csv file.</w:t>
+      </w:r>
+    </w:p>
+    <w:p>
+      <w:pPr>
+        <w:pStyle w:val="Item"/>
+        <w:numPr>
+          <w:ilvl w:val="0"/>
+          <w:numId w:val="0"/>
+        </w:numPr>
+        <w:ind w:left="720" w:hanging="187"/>
+      </w:pPr>
+    </w:p>
+    <w:p>
+      <w:pPr>
+        <w:pStyle w:val="Item"/>
+        <w:numPr>
+          <w:ilvl w:val="0"/>
+          <w:numId w:val="0"/>
+        </w:numPr>
+        <w:ind w:left="720" w:hanging="187"/>
+      </w:pPr>
+    </w:p>
+    <w:p>
+      <w:pPr>
+        <w:pStyle w:val="Section"/>
+      </w:pPr>
+      <w:r>
+        <w:t>Reflection</w:t>
+      </w:r>
+    </w:p>
+    <w:p>
+      <w:pPr>
+        <w:pStyle w:val="Item"/>
+      </w:pPr>
+      <w:r>
+        <w:rPr>
+          <w:b/>
+        </w:rPr>
+        <w:t xml:space="preserve">What went well: </w:t>
+      </w:r>
+      <w:r>
+        <w:rPr>
+          <w:color w:val="000000"/>
+        </w:rPr>
+        <w:t>Communicated well, met on a frequent basis, created tickets for what needed to be done, completed the iteration early. All major features were implemented in this iteration.</w:t>
+      </w:r>
+    </w:p>
+    <w:p>
+      <w:pPr>
+        <w:pStyle w:val="Item"/>
+      </w:pPr>
+      <w:r>
+        <w:rPr>
+          <w:b/>
+        </w:rPr>
+        <w:t>What didn’t go well:</w:t>
+      </w:r>
+      <w:r>
+        <w:t xml:space="preserve"> </w:t>
+      </w:r>
+      <w:r>
+        <w:rPr>
+          <w:color w:val="000000"/>
+        </w:rPr>
+        <w:t xml:space="preserve">Updating </w:t>
+      </w:r>
+      <w:proofErr w:type="spellStart"/>
+      <w:r>
+        <w:rPr>
+          <w:color w:val="000000"/>
+        </w:rPr>
+        <w:t>trello</w:t>
+      </w:r>
+      <w:proofErr w:type="spellEnd"/>
+      <w:r>
+        <w:rPr>
+          <w:color w:val="000000"/>
+        </w:rPr>
+        <w:t xml:space="preserve"> tickets late, creating tests for </w:t>
+      </w:r>
+      <w:proofErr w:type="spellStart"/>
+      <w:r>
+        <w:rPr>
+          <w:color w:val="000000"/>
+        </w:rPr>
         <w:t>RocketMath</w:t>
       </w:r>
       <w:proofErr w:type="spellEnd"/>
@@ -2801,7 +2959,7 @@
         <w:rPr>
           <w:color w:val="000000"/>
         </w:rPr>
-        <w:t xml:space="preserve"> class, which contains all simulation logic. Provided insight to product requirements and answered questions.</w:t>
+        <w:t>.</w:t>
       </w:r>
     </w:p>
     <w:p>
@@ -2811,321 +2969,17 @@
       <w:r>
         <w:rPr>
           <w:b/>
-          <w:color w:val="000000"/>
-        </w:rPr>
-        <w:t>Daniel</w:t>
-      </w:r>
-      <w:r>
-        <w:rPr>
-          <w:b/>
-          <w:color w:val="000000"/>
-        </w:rPr>
-        <w:t xml:space="preserve"> (Quality Assurance Engineer)</w:t>
-      </w:r>
-      <w:r>
-        <w:rPr>
-          <w:color w:val="000000"/>
-        </w:rPr>
-        <w:t>: Wrote unit testing for most model classes</w:t>
-      </w:r>
-      <w:r>
-        <w:rPr>
-          <w:color w:val="000000"/>
-        </w:rPr>
-        <w:t xml:space="preserve"> (</w:t>
-      </w:r>
-      <w:proofErr w:type="spellStart"/>
-      <w:r>
-        <w:rPr>
-          <w:color w:val="000000"/>
-        </w:rPr>
-        <w:t>RocketMath</w:t>
-      </w:r>
-      <w:proofErr w:type="spellEnd"/>
-      <w:r>
-        <w:rPr>
-          <w:color w:val="000000"/>
-        </w:rPr>
-        <w:t xml:space="preserve"> testing moved to iteration 2)</w:t>
-      </w:r>
-      <w:r>
-        <w:rPr>
-          <w:color w:val="000000"/>
-        </w:rPr>
-        <w:t xml:space="preserve">, refactored </w:t>
-      </w:r>
-      <w:r>
-        <w:rPr>
-          <w:color w:val="000000"/>
-        </w:rPr>
-        <w:t xml:space="preserve">all </w:t>
-      </w:r>
-      <w:r>
-        <w:rPr>
-          <w:color w:val="000000"/>
-        </w:rPr>
-        <w:t>code at the end of the previous iteration, set standards for future development practices, monitored GitHub repository</w:t>
-      </w:r>
-      <w:r>
-        <w:rPr>
-          <w:color w:val="000000"/>
-        </w:rPr>
-        <w:t xml:space="preserve"> commits and merges</w:t>
-      </w:r>
-      <w:r>
-        <w:rPr>
-          <w:color w:val="000000"/>
-        </w:rPr>
-        <w:t>.</w:t>
-      </w:r>
-    </w:p>
-    <w:p>
-      <w:pPr>
-        <w:pStyle w:val="Item"/>
-      </w:pPr>
-      <w:r>
-        <w:rPr>
-          <w:b/>
-          <w:color w:val="000000"/>
-        </w:rPr>
-        <w:t>Isaac</w:t>
-      </w:r>
-      <w:r>
-        <w:rPr>
-          <w:b/>
-          <w:color w:val="000000"/>
-        </w:rPr>
-        <w:t xml:space="preserve"> (Main Front-End Developer)</w:t>
-      </w:r>
-      <w:r>
-        <w:rPr>
-          <w:b/>
-          <w:color w:val="000000"/>
-        </w:rPr>
-        <w:t>:</w:t>
-      </w:r>
-      <w:r>
-        <w:rPr>
-          <w:color w:val="000000"/>
-        </w:rPr>
-        <w:t xml:space="preserve"> Created CMD Line interface that contains the main method.  Wrote basic Grain and </w:t>
-      </w:r>
-      <w:proofErr w:type="spellStart"/>
-      <w:r>
-        <w:rPr>
-          <w:color w:val="000000"/>
-        </w:rPr>
-        <w:t>SimulationResult</w:t>
-      </w:r>
-      <w:proofErr w:type="spellEnd"/>
-      <w:r>
-        <w:rPr>
-          <w:color w:val="000000"/>
-        </w:rPr>
-        <w:t xml:space="preserve"> classes.</w:t>
-      </w:r>
-    </w:p>
-    <w:p>
-      <w:pPr>
-        <w:pStyle w:val="Item"/>
-      </w:pPr>
-      <w:r>
-        <w:rPr>
-          <w:b/>
-        </w:rPr>
-        <w:t>Vicente (Team Coordinator / Scrum Master):</w:t>
-      </w:r>
-      <w:r>
-        <w:t xml:space="preserve"> Ran Trello board, which included making tickets, assigning task, and breaking down what needs to be done for each sprint/ iteration.</w:t>
-      </w:r>
-      <w:r>
-        <w:t xml:space="preserve"> Led team meetings.</w:t>
-      </w:r>
-      <w:r>
-        <w:t xml:space="preserve"> Also coordinated regular meet ups,</w:t>
+        </w:rPr>
+        <w:t>Remediation plan:</w:t>
       </w:r>
       <w:r>
         <w:t xml:space="preserve"> </w:t>
       </w:r>
       <w:r>
-        <w:t xml:space="preserve">and practiced keeping the team in communication with each other. Also transposed some </w:t>
-      </w:r>
-      <w:proofErr w:type="spellStart"/>
-      <w:r>
-        <w:t>matlab</w:t>
-      </w:r>
-      <w:proofErr w:type="spellEnd"/>
-      <w:r>
-        <w:t xml:space="preserve"> files to Java.</w:t>
-      </w:r>
-    </w:p>
-    <w:p>
-      <w:pPr>
-        <w:pStyle w:val="Item"/>
-      </w:pPr>
-      <w:r>
-        <w:rPr>
-          <w:b/>
-          <w:color w:val="000000"/>
-        </w:rPr>
-        <w:t>Andrew</w:t>
-      </w:r>
-      <w:r>
-        <w:rPr>
-          <w:b/>
-          <w:color w:val="000000"/>
-        </w:rPr>
-        <w:t xml:space="preserve"> (Main Back-End Developer)</w:t>
-      </w:r>
-      <w:r>
-        <w:rPr>
-          <w:b/>
-          <w:color w:val="000000"/>
-        </w:rPr>
-        <w:t>:</w:t>
-      </w:r>
-      <w:r>
-        <w:rPr>
-          <w:color w:val="000000"/>
-        </w:rPr>
-        <w:t xml:space="preserve"> Wrote a csv file converter which took the input data and exported it to a csv file.</w:t>
-      </w:r>
-    </w:p>
-    <w:p>
-      <w:pPr>
-        <w:pStyle w:val="Item"/>
-        <w:numPr>
-          <w:ilvl w:val="0"/>
-          <w:numId w:val="0"/>
-        </w:numPr>
-        <w:ind w:left="720" w:hanging="187"/>
-      </w:pPr>
-    </w:p>
-    <w:p>
-      <w:pPr>
-        <w:pStyle w:val="Item"/>
-        <w:numPr>
-          <w:ilvl w:val="0"/>
-          <w:numId w:val="0"/>
-        </w:numPr>
-        <w:ind w:left="720" w:hanging="187"/>
-      </w:pPr>
-    </w:p>
-    <w:p>
-      <w:pPr>
-        <w:pStyle w:val="Section"/>
-      </w:pPr>
-      <w:r>
-        <w:t>Reflection</w:t>
-      </w:r>
-    </w:p>
-    <w:p>
-      <w:pPr>
-        <w:pStyle w:val="Item"/>
-      </w:pPr>
-      <w:r>
-        <w:rPr>
-          <w:b/>
-        </w:rPr>
-        <w:t xml:space="preserve">What went well: </w:t>
-      </w:r>
-      <w:r>
-        <w:rPr>
-          <w:color w:val="000000"/>
-        </w:rPr>
-        <w:t>Communicated well, met on a frequent basis, created tickets for what</w:t>
-      </w:r>
-      <w:r>
-        <w:rPr>
-          <w:color w:val="000000"/>
-        </w:rPr>
-        <w:t xml:space="preserve"> </w:t>
-      </w:r>
-      <w:r>
-        <w:rPr>
-          <w:color w:val="000000"/>
-        </w:rPr>
-        <w:t>needed to be done, completed the iteration early. All major features were implemented in this iteration.</w:t>
-      </w:r>
-    </w:p>
-    <w:p>
-      <w:pPr>
-        <w:pStyle w:val="Item"/>
-      </w:pPr>
-      <w:r>
-        <w:rPr>
-          <w:b/>
-        </w:rPr>
-        <w:t>What didn’t go well:</w:t>
-      </w:r>
-      <w:r>
-        <w:t xml:space="preserve"> </w:t>
-      </w:r>
-      <w:r>
-        <w:rPr>
-          <w:color w:val="000000"/>
-        </w:rPr>
-        <w:t xml:space="preserve">Updating </w:t>
-      </w:r>
-      <w:proofErr w:type="spellStart"/>
-      <w:r>
-        <w:rPr>
-          <w:color w:val="000000"/>
-        </w:rPr>
-        <w:t>trello</w:t>
-      </w:r>
-      <w:proofErr w:type="spellEnd"/>
-      <w:r>
-        <w:rPr>
-          <w:color w:val="000000"/>
-        </w:rPr>
-        <w:t xml:space="preserve"> tickets late, creating tests for </w:t>
-      </w:r>
-      <w:proofErr w:type="spellStart"/>
-      <w:r>
-        <w:rPr>
-          <w:color w:val="000000"/>
-        </w:rPr>
-        <w:t>RocketM</w:t>
-      </w:r>
-      <w:r>
-        <w:rPr>
-          <w:color w:val="000000"/>
-        </w:rPr>
-        <w:t>ath</w:t>
-      </w:r>
-      <w:proofErr w:type="spellEnd"/>
-      <w:r>
-        <w:rPr>
-          <w:color w:val="000000"/>
-        </w:rPr>
-        <w:t>.</w:t>
-      </w:r>
-    </w:p>
-    <w:p>
-      <w:pPr>
-        <w:pStyle w:val="Item"/>
-      </w:pPr>
-      <w:r>
-        <w:rPr>
-          <w:b/>
-        </w:rPr>
-        <w:t>Remediation plan:</w:t>
-      </w:r>
-      <w:r>
-        <w:t xml:space="preserve"> </w:t>
-      </w:r>
-      <w:r>
-        <w:rPr>
-          <w:color w:val="000000"/>
-        </w:rPr>
-        <w:t>Update tickets to communicate to the team when the task is complet</w:t>
-      </w:r>
-      <w:r>
-        <w:rPr>
-          <w:color w:val="000000"/>
-        </w:rPr>
-        <w:t>ed and create more tests for the system.</w:t>
+        <w:rPr>
+          <w:color w:val="000000"/>
+        </w:rPr>
+        <w:t>Update tickets to communicate to the team when the task is completed and create more tests for the system.</w:t>
       </w:r>
     </w:p>
     <w:p>
@@ -5810,7 +5664,6 @@
   <w:style w:type="character" w:default="1" w:styleId="DefaultParagraphFont">
     <w:name w:val="Default Paragraph Font"/>
     <w:uiPriority w:val="1"/>
-    <w:semiHidden/>
     <w:unhideWhenUsed/>
   </w:style>
   <w:style w:type="table" w:default="1" w:styleId="TableNormal">

</xml_diff>

<commit_message>
Added Project Status Report 2
</commit_message>
<xml_diff>
--- a/ProjectStatus-viable.docx
+++ b/ProjectStatus-viable.docx
@@ -77,8 +77,10 @@
                 <w:sz w:val="32"/>
                 <w:szCs w:val="32"/>
               </w:rPr>
-              <w:t>Project Proposal</w:t>
+              <w:t>Status Report 1</w:t>
             </w:r>
+            <w:bookmarkStart w:id="0" w:name="_GoBack"/>
+            <w:bookmarkEnd w:id="0"/>
           </w:p>
         </w:tc>
         <w:tc>
@@ -145,13 +147,8 @@
           <w:numId w:val="0"/>
         </w:numPr>
       </w:pPr>
-      <w:proofErr w:type="spellStart"/>
-      <w:r>
-        <w:t>OpenBurn</w:t>
-      </w:r>
-      <w:proofErr w:type="spellEnd"/>
-      <w:r>
-        <w:t xml:space="preserve"> Propulsion Simulator</w:t>
+      <w:r>
+        <w:t>OpenBurn Propulsion Simulator</w:t>
       </w:r>
     </w:p>
     <w:p>
@@ -191,48 +188,20 @@
         <w:rPr>
           <w:i/>
         </w:rPr>
-        <w:t xml:space="preserve">Abhishek </w:t>
-      </w:r>
-      <w:proofErr w:type="spellStart"/>
-      <w:r>
+        <w:t>Abhishek Rane, Daniel Tranfaglia, Isaac Plunkett, Andrew Tarr, Vicente Figueroa</w:t>
+      </w:r>
+    </w:p>
+    <w:p>
+      <w:pPr>
+        <w:pStyle w:val="Item"/>
+        <w:numPr>
+          <w:ilvl w:val="0"/>
+          <w:numId w:val="0"/>
+        </w:numPr>
+        <w:ind w:left="720"/>
         <w:rPr>
           <w:i/>
         </w:rPr>
-        <w:t>Rane</w:t>
-      </w:r>
-      <w:proofErr w:type="spellEnd"/>
-      <w:r>
-        <w:rPr>
-          <w:i/>
-        </w:rPr>
-        <w:t xml:space="preserve">, Daniel Tranfaglia, Isaac Plunkett, Andrew </w:t>
-      </w:r>
-      <w:proofErr w:type="spellStart"/>
-      <w:r>
-        <w:rPr>
-          <w:i/>
-        </w:rPr>
-        <w:t>Tarr</w:t>
-      </w:r>
-      <w:proofErr w:type="spellEnd"/>
-      <w:r>
-        <w:rPr>
-          <w:i/>
-        </w:rPr>
-        <w:t>, Vicente Figueroa</w:t>
-      </w:r>
-    </w:p>
-    <w:p>
-      <w:pPr>
-        <w:pStyle w:val="Item"/>
-        <w:numPr>
-          <w:ilvl w:val="0"/>
-          <w:numId w:val="0"/>
-        </w:numPr>
-        <w:ind w:left="720"/>
-        <w:rPr>
-          <w:i/>
-        </w:rPr>
       </w:pPr>
     </w:p>
     <w:p/>
@@ -262,21 +231,7 @@
         <w:rPr>
           <w:color w:val="000000"/>
         </w:rPr>
-        <w:t xml:space="preserve"> Command-line program that receives input of fuel shape, type, and length. Outputs a CSV file of pressure vs. time. Supports imperial units. Testing for model completed. Original </w:t>
-      </w:r>
-      <w:proofErr w:type="spellStart"/>
-      <w:r>
-        <w:rPr>
-          <w:color w:val="000000"/>
-        </w:rPr>
-        <w:t>MatLab</w:t>
-      </w:r>
-      <w:proofErr w:type="spellEnd"/>
-      <w:r>
-        <w:rPr>
-          <w:color w:val="000000"/>
-        </w:rPr>
-        <w:t xml:space="preserve"> files with calculations have been translated to Java.</w:t>
+        <w:t xml:space="preserve"> Command-line program that receives input of fuel shape, type, and length. Outputs a CSV file of pressure vs. time. Supports imperial units. Testing for model completed. Original MatLab files with calculations have been translated to Java.</w:t>
       </w:r>
     </w:p>
     <w:p>
@@ -312,21 +267,7 @@
         <w:rPr>
           <w:color w:val="000000"/>
         </w:rPr>
-        <w:t xml:space="preserve">Unit testing for Nozzle and Grain classes completed and passed. Command line interface has been visually tested for ease of use and error checking. </w:t>
-      </w:r>
-      <w:proofErr w:type="spellStart"/>
-      <w:r>
-        <w:rPr>
-          <w:color w:val="000000"/>
-        </w:rPr>
-        <w:t>RocketMath</w:t>
-      </w:r>
-      <w:proofErr w:type="spellEnd"/>
-      <w:r>
-        <w:rPr>
-          <w:color w:val="000000"/>
-        </w:rPr>
-        <w:t xml:space="preserve"> testing was moved to Feature Release since model methods were not fully complete until the very end, and more value review in the actual results is needed before comparison testing.</w:t>
+        <w:t>Unit testing for Nozzle and Grain classes completed and passed. Command line interface has been visually tested for ease of use and error checking. RocketMath testing was moved to Feature Release since model methods were not fully complete until the very end, and more value review in the actual results is needed before comparison testing.</w:t>
       </w:r>
     </w:p>
     <w:p>
@@ -378,15 +319,7 @@
         <w:pStyle w:val="Item"/>
       </w:pPr>
       <w:r>
-        <w:t xml:space="preserve">No major changes from original proposal, but </w:t>
-      </w:r>
-      <w:proofErr w:type="spellStart"/>
-      <w:r>
-        <w:t>RocketMath</w:t>
-      </w:r>
-      <w:proofErr w:type="spellEnd"/>
-      <w:r>
-        <w:t xml:space="preserve"> testing was moved </w:t>
+        <w:t xml:space="preserve">No major changes from original proposal, but RocketMath testing was moved </w:t>
       </w:r>
       <w:r>
         <w:t>to the Feature Release.</w:t>
@@ -425,15 +358,7 @@
         </w:numPr>
       </w:pPr>
       <w:r>
-        <w:t xml:space="preserve">Motivation for change: Not enough work finished on </w:t>
-      </w:r>
-      <w:proofErr w:type="spellStart"/>
-      <w:r>
-        <w:t>RocketMath</w:t>
-      </w:r>
-      <w:proofErr w:type="spellEnd"/>
-      <w:r>
-        <w:t xml:space="preserve"> methods to perform testing </w:t>
+        <w:t xml:space="preserve">Motivation for change: Not enough work finished on RocketMath methods to perform testing </w:t>
       </w:r>
       <w:r>
         <w:t>on the methods. Testing for other model classes and command-line interface were completed instead.</w:t>
@@ -447,13 +372,8 @@
           <w:numId w:val="4"/>
         </w:numPr>
       </w:pPr>
-      <w:proofErr w:type="spellStart"/>
-      <w:r>
-        <w:t>RocketMath</w:t>
-      </w:r>
-      <w:proofErr w:type="spellEnd"/>
-      <w:r>
-        <w:t xml:space="preserve"> testing involves in-depth comparisons of </w:t>
+      <w:r>
+        <w:t xml:space="preserve">RocketMath testing involves in-depth comparisons of </w:t>
       </w:r>
       <w:r>
         <w:t>values between actual field testing results and simulated results.</w:t>
@@ -503,15 +423,7 @@
         <w:pStyle w:val="Item"/>
       </w:pPr>
       <w:r>
-        <w:t xml:space="preserve">The primary acceptance test for this iteration was comparing the data (specifically the pressure vs time plot) vs baseline data provided to us by the customer team. Our data produced a pressure vs time plot that matched the baseline data when provided the same input (geometry, and propellant model) validating that our regression equations match our baseline. As we don't have a GUI this iteration, our mentor was not shown this build yet. </w:t>
-      </w:r>
-      <w:proofErr w:type="gramStart"/>
-      <w:r>
-        <w:t>However</w:t>
-      </w:r>
-      <w:proofErr w:type="gramEnd"/>
-      <w:r>
-        <w:t xml:space="preserve"> he was involved in the production of the baseline data several months ago ensuring that our baseline results were right.</w:t>
+        <w:t>The primary acceptance test for this iteration was comparing the data (specifically the pressure vs time plot) vs baseline data provided to us by the customer team. Our data produced a pressure vs time plot that matched the baseline data when provided the same input (geometry, and propellant model) validating that our regression equations match our baseline. As we don't have a GUI this iteration, our mentor was not shown this build yet. However he was involved in the production of the baseline data several months ago ensuring that our baseline results were right.</w:t>
       </w:r>
     </w:p>
     <w:p>
@@ -589,19 +501,11 @@
           <w:color w:val="000000"/>
         </w:rPr>
       </w:pPr>
-      <w:proofErr w:type="spellStart"/>
-      <w:r>
-        <w:rPr>
-          <w:color w:val="000000"/>
-        </w:rPr>
-        <w:t>RocketMath</w:t>
-      </w:r>
-      <w:proofErr w:type="spellEnd"/>
-      <w:r>
-        <w:rPr>
-          <w:color w:val="000000"/>
-        </w:rPr>
-        <w:t xml:space="preserve"> runs methods to calculate simulation results</w:t>
+      <w:r>
+        <w:rPr>
+          <w:color w:val="000000"/>
+        </w:rPr>
+        <w:t>RocketMath runs methods to calculate simulation results</w:t>
       </w:r>
     </w:p>
     <w:p>
@@ -641,21 +545,7 @@
         <w:rPr>
           <w:color w:val="000000"/>
         </w:rPr>
-        <w:t xml:space="preserve">Store results in a </w:t>
-      </w:r>
-      <w:proofErr w:type="spellStart"/>
-      <w:r>
-        <w:rPr>
-          <w:color w:val="000000"/>
-        </w:rPr>
-        <w:t>SimulationResult</w:t>
-      </w:r>
-      <w:proofErr w:type="spellEnd"/>
-      <w:r>
-        <w:rPr>
-          <w:color w:val="000000"/>
-        </w:rPr>
-        <w:t xml:space="preserve"> object</w:t>
+        <w:t>Store results in a SimulationResult object</w:t>
       </w:r>
     </w:p>
     <w:p>
@@ -670,21 +560,7 @@
         <w:rPr>
           <w:color w:val="000000"/>
         </w:rPr>
-        <w:t xml:space="preserve">{Create a </w:t>
-      </w:r>
-      <w:proofErr w:type="spellStart"/>
-      <w:r>
-        <w:rPr>
-          <w:color w:val="000000"/>
-        </w:rPr>
-        <w:t>SimulationResult</w:t>
-      </w:r>
-      <w:proofErr w:type="spellEnd"/>
-      <w:r>
-        <w:rPr>
-          <w:color w:val="000000"/>
-        </w:rPr>
-        <w:t xml:space="preserve"> object from the simulation}</w:t>
+        <w:t>{Create a SimulationResult object from the simulation}</w:t>
       </w:r>
       <w:r>
         <w:rPr>
@@ -747,21 +623,7 @@
         <w:rPr>
           <w:color w:val="000000"/>
         </w:rPr>
-        <w:t xml:space="preserve">All </w:t>
-      </w:r>
-      <w:proofErr w:type="spellStart"/>
-      <w:r>
-        <w:rPr>
-          <w:color w:val="000000"/>
-        </w:rPr>
-        <w:t>SimulationResults</w:t>
-      </w:r>
-      <w:proofErr w:type="spellEnd"/>
-      <w:r>
-        <w:rPr>
-          <w:color w:val="000000"/>
-        </w:rPr>
-        <w:t xml:space="preserve"> are written to the csv file.</w:t>
+        <w:t>All SimulationResults are written to the csv file.</w:t>
       </w:r>
     </w:p>
     <w:p>
@@ -1334,8 +1196,6 @@
       <w:pPr>
         <w:pStyle w:val="Subsection"/>
       </w:pPr>
-      <w:bookmarkStart w:id="0" w:name="_GoBack"/>
-      <w:bookmarkEnd w:id="0"/>
       <w:r>
         <w:t>Module Hierarchy and Module Guide</w:t>
       </w:r>
@@ -1573,16 +1433,8 @@
         <w:rPr>
           <w:color w:val="000000"/>
         </w:rPr>
-        <w:t xml:space="preserve">Does the main calculations of the simulation to the most accurate </w:t>
-      </w:r>
-      <w:proofErr w:type="gramStart"/>
-      <w:r>
-        <w:rPr>
-          <w:color w:val="000000"/>
-        </w:rPr>
-        <w:t>degree.</w:t>
-      </w:r>
-      <w:proofErr w:type="gramEnd"/>
+        <w:t>Does the main calculations of the simulation to the most accurate degree.</w:t>
+      </w:r>
     </w:p>
     <w:p>
       <w:pPr>
@@ -1599,21 +1451,7 @@
         <w:rPr>
           <w:color w:val="000000"/>
         </w:rPr>
-        <w:t xml:space="preserve">Does all the calculations and passes the data to the </w:t>
-      </w:r>
-      <w:proofErr w:type="spellStart"/>
-      <w:r>
-        <w:rPr>
-          <w:color w:val="000000"/>
-        </w:rPr>
-        <w:t>SimulationResults</w:t>
-      </w:r>
-      <w:proofErr w:type="spellEnd"/>
-      <w:r>
-        <w:rPr>
-          <w:color w:val="000000"/>
-        </w:rPr>
-        <w:t xml:space="preserve"> object based on user preference, and keeps some of the data for later calculation.</w:t>
+        <w:t>Does all the calculations and passes the data to the SimulationResults object based on user preference, and keeps some of the data for later calculation.</w:t>
       </w:r>
     </w:p>
     <w:p>
@@ -1809,21 +1647,7 @@
         <w:rPr>
           <w:color w:val="000000"/>
         </w:rPr>
-        <w:t xml:space="preserve">This module provides the available burn surface area, inner volume, burn status of a grain </w:t>
-      </w:r>
-      <w:proofErr w:type="gramStart"/>
-      <w:r>
-        <w:rPr>
-          <w:color w:val="000000"/>
-        </w:rPr>
-        <w:t>and also</w:t>
-      </w:r>
-      <w:proofErr w:type="gramEnd"/>
-      <w:r>
-        <w:rPr>
-          <w:color w:val="000000"/>
-        </w:rPr>
-        <w:t xml:space="preserve"> performs grain regression.</w:t>
+        <w:t>This module provides the available burn surface area, inner volume, burn status of a grain and also performs grain regression.</w:t>
       </w:r>
     </w:p>
     <w:p>
@@ -2091,31 +1915,7 @@
         <w:pStyle w:val="Item"/>
       </w:pPr>
       <w:r>
-        <w:t xml:space="preserve">As things stand, the system has a working command-line interface (CMD Interface) that prompts the user for input regarding the Nozzle, and Grain(s). The methods from the </w:t>
-      </w:r>
-      <w:proofErr w:type="spellStart"/>
-      <w:r>
-        <w:t>RocketMath</w:t>
-      </w:r>
-      <w:proofErr w:type="spellEnd"/>
-      <w:r>
-        <w:t xml:space="preserve"> class are called to create a list of </w:t>
-      </w:r>
-      <w:proofErr w:type="spellStart"/>
-      <w:r>
-        <w:t>SimulatioResults</w:t>
-      </w:r>
-      <w:proofErr w:type="spellEnd"/>
-      <w:r>
-        <w:t xml:space="preserve"> objects. Lastly, the list of </w:t>
-      </w:r>
-      <w:proofErr w:type="spellStart"/>
-      <w:r>
-        <w:t>SimulationResult</w:t>
-      </w:r>
-      <w:proofErr w:type="spellEnd"/>
-      <w:r>
-        <w:t xml:space="preserve"> objects is written to a CSV file using the CSV Generator, and the simulation ends.</w:t>
+        <w:t>As things stand, the system has a working command-line interface (CMD Interface) that prompts the user for input regarding the Nozzle, and Grain(s). The methods from the RocketMath class are called to create a list of SimulatioResults objects. Lastly, the list of SimulationResult objects is written to a CSV file using the CSV Generator, and the simulation ends.</w:t>
       </w:r>
     </w:p>
     <w:p>
@@ -2538,21 +2338,7 @@
         <w:rPr>
           <w:color w:val="000000"/>
         </w:rPr>
-        <w:t xml:space="preserve">Feature Release - GUI that produce visual graph of Pressure vs. Time, Imperial and metric units, finish testing </w:t>
-      </w:r>
-      <w:proofErr w:type="spellStart"/>
-      <w:r>
-        <w:rPr>
-          <w:color w:val="000000"/>
-        </w:rPr>
-        <w:t>RocketMath</w:t>
-      </w:r>
-      <w:proofErr w:type="spellEnd"/>
-      <w:r>
-        <w:rPr>
-          <w:color w:val="000000"/>
-        </w:rPr>
-        <w:t xml:space="preserve"> methods. Save graph view as an image (PNG or JPEG).</w:t>
+        <w:t>Feature Release - GUI that produce visual graph of Pressure vs. Time, Imperial and metric units, finish testing RocketMath methods. Save graph view as an image (PNG or JPEG).</w:t>
       </w:r>
     </w:p>
     <w:p>
@@ -2575,21 +2361,7 @@
         <w:rPr>
           <w:color w:val="000000"/>
         </w:rPr>
-        <w:t xml:space="preserve">track changes, we will continue using a GitHub repository with the </w:t>
-      </w:r>
-      <w:proofErr w:type="spellStart"/>
-      <w:r>
-        <w:rPr>
-          <w:color w:val="000000"/>
-        </w:rPr>
-        <w:t>OpenBurn</w:t>
-      </w:r>
-      <w:proofErr w:type="spellEnd"/>
-      <w:r>
-        <w:rPr>
-          <w:color w:val="000000"/>
-        </w:rPr>
-        <w:t xml:space="preserve"> project, communicate via weekly meetings, and use Trello with a new board for the Feature Release. All worked out well during the previous iteration. We are also constantly communicating when changes or commits are made through</w:t>
+        <w:t>track changes, we will continue using a GitHub repository with the OpenBurn project, communicate via weekly meetings, and use Trello with a new board for the Feature Release. All worked out well during the previous iteration. We are also constantly communicating when changes or commits are made through</w:t>
       </w:r>
     </w:p>
     <w:p>
@@ -2626,15 +2398,7 @@
         <w:t xml:space="preserve">Feature - </w:t>
       </w:r>
       <w:r>
-        <w:t xml:space="preserve">GUI that produces a visual graph of Pressure vs Time.  Can save data to a CSV.  Imperial and metric units. </w:t>
-      </w:r>
-      <w:proofErr w:type="spellStart"/>
-      <w:r>
-        <w:t>RocketMath</w:t>
-      </w:r>
-      <w:proofErr w:type="spellEnd"/>
-      <w:r>
-        <w:t xml:space="preserve"> testing completed.</w:t>
+        <w:t>GUI that produces a visual graph of Pressure vs Time.  Can save data to a CSV.  Imperial and metric units. RocketMath testing completed.</w:t>
       </w:r>
     </w:p>
     <w:p>
@@ -2712,21 +2476,7 @@
         <w:rPr>
           <w:color w:val="000000"/>
         </w:rPr>
-        <w:t xml:space="preserve">  Wrote majority of the </w:t>
-      </w:r>
-      <w:proofErr w:type="spellStart"/>
-      <w:r>
-        <w:rPr>
-          <w:color w:val="000000"/>
-        </w:rPr>
-        <w:t>RocketMath</w:t>
-      </w:r>
-      <w:proofErr w:type="spellEnd"/>
-      <w:r>
-        <w:rPr>
-          <w:color w:val="000000"/>
-        </w:rPr>
-        <w:t xml:space="preserve"> class, which contains all simulation logic. Provided insight to product requirements and answered questions.</w:t>
+        <w:t xml:space="preserve">  Wrote majority of the RocketMath class, which contains all simulation logic. Provided insight to product requirements and answered questions.</w:t>
       </w:r>
     </w:p>
     <w:p>
@@ -2750,21 +2500,7 @@
         <w:rPr>
           <w:color w:val="000000"/>
         </w:rPr>
-        <w:t xml:space="preserve"> (</w:t>
-      </w:r>
-      <w:proofErr w:type="spellStart"/>
-      <w:r>
-        <w:rPr>
-          <w:color w:val="000000"/>
-        </w:rPr>
-        <w:t>RocketMath</w:t>
-      </w:r>
-      <w:proofErr w:type="spellEnd"/>
-      <w:r>
-        <w:rPr>
-          <w:color w:val="000000"/>
-        </w:rPr>
-        <w:t xml:space="preserve"> testing moved to iteration 2)</w:t>
+        <w:t xml:space="preserve"> (RocketMath testing moved to iteration 2)</w:t>
       </w:r>
       <w:r>
         <w:rPr>
@@ -2800,21 +2536,7 @@
         <w:rPr>
           <w:color w:val="000000"/>
         </w:rPr>
-        <w:t xml:space="preserve"> Created CMD Line interface that contains the main method.  Wrote basic Grain and </w:t>
-      </w:r>
-      <w:proofErr w:type="spellStart"/>
-      <w:r>
-        <w:rPr>
-          <w:color w:val="000000"/>
-        </w:rPr>
-        <w:t>SimulationResult</w:t>
-      </w:r>
-      <w:proofErr w:type="spellEnd"/>
-      <w:r>
-        <w:rPr>
-          <w:color w:val="000000"/>
-        </w:rPr>
-        <w:t xml:space="preserve"> classes.</w:t>
+        <w:t xml:space="preserve"> Created CMD Line interface that contains the main method.  Wrote basic Grain and SimulationResult classes.</w:t>
       </w:r>
     </w:p>
     <w:p>
@@ -2840,15 +2562,7 @@
         <w:t xml:space="preserve"> </w:t>
       </w:r>
       <w:r>
-        <w:t xml:space="preserve">and practiced keeping the team in communication with each other. Also transposed some </w:t>
-      </w:r>
-      <w:proofErr w:type="spellStart"/>
-      <w:r>
-        <w:t>matlab</w:t>
-      </w:r>
-      <w:proofErr w:type="spellEnd"/>
-      <w:r>
-        <w:t xml:space="preserve"> files to Java.</w:t>
+        <w:t>and practiced keeping the team in communication with each other. Also transposed some matlab files to Java.</w:t>
       </w:r>
     </w:p>
     <w:p>
@@ -2931,35 +2645,7 @@
         <w:rPr>
           <w:color w:val="000000"/>
         </w:rPr>
-        <w:t xml:space="preserve">Updating </w:t>
-      </w:r>
-      <w:proofErr w:type="spellStart"/>
-      <w:r>
-        <w:rPr>
-          <w:color w:val="000000"/>
-        </w:rPr>
-        <w:t>trello</w:t>
-      </w:r>
-      <w:proofErr w:type="spellEnd"/>
-      <w:r>
-        <w:rPr>
-          <w:color w:val="000000"/>
-        </w:rPr>
-        <w:t xml:space="preserve"> tickets late, creating tests for </w:t>
-      </w:r>
-      <w:proofErr w:type="spellStart"/>
-      <w:r>
-        <w:rPr>
-          <w:color w:val="000000"/>
-        </w:rPr>
-        <w:t>RocketMath</w:t>
-      </w:r>
-      <w:proofErr w:type="spellEnd"/>
-      <w:r>
-        <w:rPr>
-          <w:color w:val="000000"/>
-        </w:rPr>
-        <w:t>.</w:t>
+        <w:t>Updating trello tickets late, creating tests for RocketMath.</w:t>
       </w:r>
     </w:p>
     <w:p>
@@ -5664,6 +5350,7 @@
   <w:style w:type="character" w:default="1" w:styleId="DefaultParagraphFont">
     <w:name w:val="Default Paragraph Font"/>
     <w:uiPriority w:val="1"/>
+    <w:semiHidden/>
     <w:unhideWhenUsed/>
   </w:style>
   <w:style w:type="table" w:default="1" w:styleId="TableNormal">

</xml_diff>